<commit_message>
added link to repo in the writeup
</commit_message>
<xml_diff>
--- a/simply-blogging-writeup.docx
+++ b/simply-blogging-writeup.docx
@@ -257,31 +257,46 @@
       <w:r>
         <w:t>Once the form is submitted, a new blog appears in the main column as a new card</w:t>
       </w:r>
+    </w:p>
+    <w:p>
+      <w:pPr>
+        <w:pStyle w:val="ListParagraph"/>
+        <w:numPr>
+          <w:ilvl w:val="2"/>
+          <w:numId w:val="2"/>
+        </w:numPr>
+      </w:pPr>
+      <w:r>
+        <w:t>Cancel button hides the form again, and clears any previously inputted content.</w:t>
+      </w:r>
+    </w:p>
+    <w:p>
+      <w:pPr>
+        <w:pStyle w:val="ListParagraph"/>
+        <w:numPr>
+          <w:ilvl w:val="0"/>
+          <w:numId w:val="2"/>
+        </w:numPr>
+      </w:pPr>
+      <w:r>
+        <w:t>I then created the About us page</w:t>
+      </w:r>
+    </w:p>
+    <w:p>
+      <w:pPr>
+        <w:pStyle w:val="ListParagraph"/>
+        <w:numPr>
+          <w:ilvl w:val="1"/>
+          <w:numId w:val="2"/>
+        </w:numPr>
+      </w:pPr>
+      <w:r>
+        <w:t xml:space="preserve">I added some information about myself, and included a profile </w:t>
+      </w:r>
       <w:bookmarkStart w:id="0" w:name="_GoBack"/>
       <w:bookmarkEnd w:id="0"/>
-    </w:p>
-    <w:p>
-      <w:pPr>
-        <w:pStyle w:val="ListParagraph"/>
-        <w:numPr>
-          <w:ilvl w:val="2"/>
-          <w:numId w:val="2"/>
-        </w:numPr>
-      </w:pPr>
-      <w:r>
-        <w:t>Cancel button hides the form again, and clears any previously inputted content.</w:t>
-      </w:r>
-    </w:p>
-    <w:p>
-      <w:pPr>
-        <w:pStyle w:val="ListParagraph"/>
-        <w:numPr>
-          <w:ilvl w:val="0"/>
-          <w:numId w:val="2"/>
-        </w:numPr>
-      </w:pPr>
-      <w:r>
-        <w:t>I then created the About us page</w:t>
+      <w:r>
+        <w:t>picture</w:t>
       </w:r>
     </w:p>
     <w:p>
@@ -293,24 +308,32 @@
         </w:numPr>
       </w:pPr>
       <w:r>
-        <w:t>I added some information about myself, and included a profile picture</w:t>
-      </w:r>
-    </w:p>
-    <w:p>
-      <w:pPr>
-        <w:pStyle w:val="ListParagraph"/>
-        <w:numPr>
-          <w:ilvl w:val="1"/>
-          <w:numId w:val="2"/>
-        </w:numPr>
-      </w:pPr>
-      <w:r>
         <w:t>All images were added into the images folder</w:t>
       </w:r>
     </w:p>
+    <w:p/>
+    <w:p>
+      <w:proofErr w:type="spellStart"/>
+      <w:r>
+        <w:t>Github</w:t>
+      </w:r>
+      <w:proofErr w:type="spellEnd"/>
+      <w:r>
+        <w:t xml:space="preserve"> Repo: </w:t>
+      </w:r>
+      <w:hyperlink r:id="rId7" w:history="1">
+        <w:r>
+          <w:rPr>
+            <w:rStyle w:val="Hyperlink"/>
+          </w:rPr>
+          <w:t>https://github.com/pulakazad/Blog_Project</w:t>
+        </w:r>
+      </w:hyperlink>
+    </w:p>
+    <w:p/>
     <w:sectPr>
-      <w:headerReference w:type="default" r:id="rId7"/>
-      <w:footerReference w:type="default" r:id="rId8"/>
+      <w:headerReference w:type="default" r:id="rId8"/>
+      <w:footerReference w:type="default" r:id="rId9"/>
       <w:pgSz w:w="12240" w:h="15840"/>
       <w:pgMar w:top="1440" w:right="1440" w:bottom="1440" w:left="1440" w:header="720" w:footer="720" w:gutter="0"/>
       <w:cols w:space="720"/>
@@ -1057,6 +1080,29 @@
     <w:uiPriority w:val="99"/>
     <w:rsid w:val="009124E7"/>
   </w:style>
+  <w:style w:type="character" w:styleId="Hyperlink">
+    <w:name w:val="Hyperlink"/>
+    <w:basedOn w:val="DefaultParagraphFont"/>
+    <w:uiPriority w:val="99"/>
+    <w:unhideWhenUsed/>
+    <w:rsid w:val="00C9059F"/>
+    <w:rPr>
+      <w:color w:val="0563C1" w:themeColor="hyperlink"/>
+      <w:u w:val="single"/>
+    </w:rPr>
+  </w:style>
+  <w:style w:type="character" w:styleId="UnresolvedMention">
+    <w:name w:val="Unresolved Mention"/>
+    <w:basedOn w:val="DefaultParagraphFont"/>
+    <w:uiPriority w:val="99"/>
+    <w:semiHidden/>
+    <w:unhideWhenUsed/>
+    <w:rsid w:val="00C9059F"/>
+    <w:rPr>
+      <w:color w:val="605E5C"/>
+      <w:shd w:val="clear" w:color="auto" w:fill="E1DFDD"/>
+    </w:rPr>
+  </w:style>
 </w:styles>
 </file>
 

</xml_diff>